<commit_message>
Updated main document - Minor changes
</commit_message>
<xml_diff>
--- a/Documents/MainDocument.docx
+++ b/Documents/MainDocument.docx
@@ -170,7 +170,101 @@
           <w:color w:val="000000"/>
           <w:sz w:val="24"/>
         </w:rPr>
-        <w:t>The IBM’s website currently offers many types of services such as business consulting and financing, and also many products like IBM’s software and cloud services. This wide variety of solutions make it very difficult for users to find what they want, which makes the website less efficient and useful for the user. One of the suggested solutions to this problem is to facilitate the use of the website by creating a chatbot. The main problem of the website is that users may find difficult to find what they need, and they always end up leaving the page or emailing or contacting customer service. The latter</w:t>
+        <w:t xml:space="preserve">The IBM’s website currently offers many types of services such as business consulting and financing, and also many products like IBM’s software and cloud services. This wide variety of solutions make it very difficult for users to find what they want, which makes the website </w:t>
+      </w:r>
+      <w:r>
+        <w:rPr>
+          <w:color w:val="000000"/>
+          <w:sz w:val="24"/>
+        </w:rPr>
+        <w:t>time consuming</w:t>
+      </w:r>
+      <w:r>
+        <w:rPr>
+          <w:color w:val="000000"/>
+          <w:sz w:val="24"/>
+        </w:rPr>
+        <w:t xml:space="preserve"> and </w:t>
+      </w:r>
+      <w:r>
+        <w:rPr>
+          <w:color w:val="000000"/>
+          <w:sz w:val="24"/>
+        </w:rPr>
+        <w:t xml:space="preserve">less </w:t>
+      </w:r>
+      <w:r>
+        <w:rPr>
+          <w:color w:val="000000"/>
+          <w:sz w:val="24"/>
+        </w:rPr>
+        <w:t xml:space="preserve">useful for the user. One of the suggested solutions to this problem is to facilitate the use of the website by creating a chatbot. The main problem of the website is that users may find difficult to find what they need, and they always end up </w:t>
+      </w:r>
+      <w:r>
+        <w:rPr>
+          <w:color w:val="000000"/>
+          <w:sz w:val="24"/>
+        </w:rPr>
+        <w:t>leaving the page or emailing/</w:t>
+      </w:r>
+      <w:r>
+        <w:rPr>
+          <w:color w:val="000000"/>
+          <w:sz w:val="24"/>
+        </w:rPr>
+        <w:t>contacting customer service. The latter</w:t>
+      </w:r>
+      <w:r>
+        <w:rPr>
+          <w:color w:val="000000"/>
+          <w:sz w:val="24"/>
+        </w:rPr>
+        <w:t xml:space="preserve"> </w:t>
+      </w:r>
+      <w:r>
+        <w:rPr>
+          <w:color w:val="000000"/>
+          <w:sz w:val="24"/>
+        </w:rPr>
+        <w:t>will</w:t>
+      </w:r>
+      <w:r>
+        <w:rPr>
+          <w:color w:val="000000"/>
+          <w:sz w:val="24"/>
+        </w:rPr>
+        <w:t xml:space="preserve"> waste the time that customer service could have had if the chat bot was implemented, as it would </w:t>
+      </w:r>
+      <w:r>
+        <w:rPr>
+          <w:sz w:val="24"/>
+        </w:rPr>
+        <w:t>automatically</w:t>
+      </w:r>
+      <w:r>
+        <w:rPr>
+          <w:color w:val="000000"/>
+          <w:sz w:val="24"/>
+        </w:rPr>
+        <w:t xml:space="preserve"> and independently answer the questions of the user without human help. This would greatly reduce the time humans spend answering email, leaving them more time to do tasks that benefit the company and making it more efficient. Another problem that IBM faces with their website is that information about </w:t>
+      </w:r>
+      <w:r>
+        <w:rPr>
+          <w:sz w:val="24"/>
+        </w:rPr>
+        <w:t xml:space="preserve">IBM or its products is sometimes </w:t>
+      </w:r>
+      <w:r>
+        <w:rPr>
+          <w:sz w:val="24"/>
+        </w:rPr>
+        <w:t xml:space="preserve">they are </w:t>
+      </w:r>
+      <w:r>
+        <w:rPr>
+          <w:sz w:val="24"/>
+        </w:rPr>
+        <w:t>hidden in the many pages the website has, making it difficult for a client to find them. This problem makes the website less user-friendly and more prone to not being revisited by the client. A chatbot could solve this problem by offering users links to the information that they are searching for, in order to make the website feel more useful and efficient to the user, and therefore more likely to be visited again.</w:t>
       </w:r>
     </w:p>
     <w:p>
@@ -188,31 +282,23 @@
           <w:sz w:val="24"/>
         </w:rPr>
       </w:pPr>
-      <w:r>
-        <w:rPr>
-          <w:color w:val="000000"/>
-          <w:sz w:val="24"/>
-        </w:rPr>
-        <w:t xml:space="preserve">will only waste the time that customer service could have had if the chat bot was implemented, as it would </w:t>
-      </w:r>
-      <w:r>
-        <w:rPr>
-          <w:sz w:val="24"/>
-        </w:rPr>
-        <w:t>automatically</w:t>
-      </w:r>
-      <w:r>
-        <w:rPr>
-          <w:color w:val="000000"/>
-          <w:sz w:val="24"/>
-        </w:rPr>
-        <w:t xml:space="preserve"> and independently answer the questions of the user without human help. This would greatly reduce the time humans spend answering email, leaving them more time to do tasks that benefit the company and making it more efficient. Another problem that IBM faces with their website is that information about </w:t>
-      </w:r>
-      <w:r>
-        <w:rPr>
-          <w:sz w:val="24"/>
-        </w:rPr>
-        <w:t>IBM or its products is sometimes hidden in the many pages the website has, making it difficult for a client to find them. This problem makes the website less user-friendly and more prone to not being revisited by the client. A chatbot could solve this problem by offering users links to the information that they are searching for, in order to make the website feel more useful and efficient to the user, and therefore more likely to be visited again.</w:t>
+    </w:p>
+    <w:p>
+      <w:pPr>
+        <w:pStyle w:val="Heading1"/>
+        <w:rPr>
+          <w:sz w:val="20"/>
+          <w:szCs w:val="18"/>
+          <w:u w:val="single"/>
+        </w:rPr>
+      </w:pPr>
+      <w:r>
+        <w:rPr>
+          <w:sz w:val="28"/>
+          <w:szCs w:val="24"/>
+          <w:u w:val="single"/>
+        </w:rPr>
+        <w:t>Description of the current system</w:t>
       </w:r>
     </w:p>
     <w:p>
@@ -225,29 +311,11 @@
           <w:between w:val="nil"/>
         </w:pBdr>
         <w:spacing w:after="0" w:line="240" w:lineRule="auto"/>
-        <w:ind w:left="720"/>
-        <w:rPr>
-          <w:sz w:val="24"/>
-        </w:rPr>
-      </w:pPr>
-    </w:p>
-    <w:p>
-      <w:pPr>
-        <w:pStyle w:val="Heading1"/>
-        <w:rPr>
-          <w:sz w:val="20"/>
-          <w:szCs w:val="18"/>
-          <w:u w:val="single"/>
-        </w:rPr>
-      </w:pPr>
-      <w:r>
-        <w:rPr>
-          <w:sz w:val="28"/>
-          <w:szCs w:val="24"/>
-          <w:u w:val="single"/>
-        </w:rPr>
-        <w:t>Description of the current system</w:t>
-      </w:r>
+        <w:rPr>
+          <w:color w:val="000000"/>
+          <w:sz w:val="24"/>
+        </w:rPr>
+      </w:pPr>
     </w:p>
     <w:p>
       <w:pPr>
@@ -264,6 +332,13 @@
           <w:sz w:val="24"/>
         </w:rPr>
       </w:pPr>
+      <w:r>
+        <w:rPr>
+          <w:color w:val="000000"/>
+          <w:sz w:val="24"/>
+        </w:rPr>
+        <w:t>The current system that IBM has implemented in their website is very conventional. They have created a page called ‘Contact IBM’ where a user can contact the support team via phone numbers, email and even mail. All these options may vary as different countries have different phone numbers but in general, the layout of the contact page is the same.  In all of the options that they offer, human contact must be made between the user and the support team meaning that the user may have to wait for an answer as the system is not automated. IBM’s system also offers an option where users can ask general questions (or FAQ) and give website feedback. This allows customers to get a quick answer to their questions, but they will still need to use email.</w:t>
+      </w:r>
     </w:p>
     <w:p>
       <w:pPr>
@@ -280,29 +355,8 @@
           <w:sz w:val="24"/>
         </w:rPr>
       </w:pPr>
-      <w:r>
-        <w:rPr>
-          <w:color w:val="000000"/>
-          <w:sz w:val="24"/>
-        </w:rPr>
-        <w:t>The current system that IBM has implemented in their website is very conventional. They have created a page called ‘Contact IBM’ where a user can contact the support team via phone numbers, email and even mail. All these options may vary as different countries have different phone numbers but in general, the layout of the contact page is the same.  In all of the options that they offer, human contact must be made between the user and the support team meaning that the user may have to wait for an answer as the system is not automated. IBM’s system also offers an option where users can ask general questions (or FAQ) and give website feedback. This allows customers to get a quick answer to their questions, but they will still need to use email.</w:t>
-      </w:r>
-    </w:p>
-    <w:p>
-      <w:pPr>
-        <w:pBdr>
-          <w:top w:val="nil"/>
-          <w:left w:val="nil"/>
-          <w:bottom w:val="nil"/>
-          <w:right w:val="nil"/>
-          <w:between w:val="nil"/>
-        </w:pBdr>
-        <w:spacing w:after="0" w:line="240" w:lineRule="auto"/>
-        <w:rPr>
-          <w:color w:val="000000"/>
-          <w:sz w:val="24"/>
-        </w:rPr>
-      </w:pPr>
+      <w:bookmarkStart w:id="1" w:name="_GoBack"/>
+      <w:bookmarkEnd w:id="1"/>
     </w:p>
     <w:p>
       <w:pPr>
@@ -1229,8 +1283,6 @@
         <w:lastRenderedPageBreak/>
         <w:t>Objectives</w:t>
       </w:r>
-      <w:bookmarkStart w:id="1" w:name="_GoBack"/>
-      <w:bookmarkEnd w:id="1"/>
     </w:p>
     <w:p>
       <w:pPr>
@@ -3476,13 +3528,90 @@
           <w:noProof/>
         </w:rPr>
         <w:drawing>
-          <wp:anchor distT="0" distB="0" distL="114300" distR="114300" simplePos="0" relativeHeight="251675648" behindDoc="1" locked="0" layoutInCell="1" allowOverlap="1" wp14:anchorId="64A25C6C" wp14:editId="43C084A9">
+          <wp:anchor distT="0" distB="0" distL="114300" distR="114300" simplePos="0" relativeHeight="251674624" behindDoc="1" locked="0" layoutInCell="1" allowOverlap="1" wp14:anchorId="4BAE10AD" wp14:editId="4DAC1D31">
+            <wp:simplePos x="0" y="0"/>
+            <wp:positionH relativeFrom="margin">
+              <wp:posOffset>-571500</wp:posOffset>
+            </wp:positionH>
+            <wp:positionV relativeFrom="paragraph">
+              <wp:posOffset>556260</wp:posOffset>
+            </wp:positionV>
+            <wp:extent cx="3434954" cy="1337022"/>
+            <wp:effectExtent l="0" t="0" r="0" b="0"/>
+            <wp:wrapTight wrapText="bothSides">
+              <wp:wrapPolygon edited="0">
+                <wp:start x="0" y="0"/>
+                <wp:lineTo x="0" y="21241"/>
+                <wp:lineTo x="21444" y="21241"/>
+                <wp:lineTo x="21444" y="0"/>
+                <wp:lineTo x="0" y="0"/>
+              </wp:wrapPolygon>
+            </wp:wrapTight>
+            <wp:docPr id="7" name="Picture 7"/>
+            <wp:cNvGraphicFramePr>
+              <a:graphicFrameLocks xmlns:a="http://schemas.openxmlformats.org/drawingml/2006/main" noChangeAspect="1"/>
+            </wp:cNvGraphicFramePr>
+            <a:graphic xmlns:a="http://schemas.openxmlformats.org/drawingml/2006/main">
+              <a:graphicData uri="http://schemas.openxmlformats.org/drawingml/2006/picture">
+                <pic:pic xmlns:pic="http://schemas.openxmlformats.org/drawingml/2006/picture">
+                  <pic:nvPicPr>
+                    <pic:cNvPr id="0" name="Picture 1"/>
+                    <pic:cNvPicPr>
+                      <a:picLocks noChangeAspect="1" noChangeArrowheads="1"/>
+                    </pic:cNvPicPr>
+                  </pic:nvPicPr>
+                  <pic:blipFill>
+                    <a:blip r:embed="rId10">
+                      <a:extLst>
+                        <a:ext uri="{28A0092B-C50C-407E-A947-70E740481C1C}">
+                          <a14:useLocalDpi xmlns:a14="http://schemas.microsoft.com/office/drawing/2010/main" val="0"/>
+                        </a:ext>
+                      </a:extLst>
+                    </a:blip>
+                    <a:srcRect/>
+                    <a:stretch>
+                      <a:fillRect/>
+                    </a:stretch>
+                  </pic:blipFill>
+                  <pic:spPr bwMode="auto">
+                    <a:xfrm>
+                      <a:off x="0" y="0"/>
+                      <a:ext cx="3434954" cy="1337022"/>
+                    </a:xfrm>
+                    <a:prstGeom prst="rect">
+                      <a:avLst/>
+                    </a:prstGeom>
+                    <a:noFill/>
+                    <a:ln>
+                      <a:noFill/>
+                    </a:ln>
+                  </pic:spPr>
+                </pic:pic>
+              </a:graphicData>
+            </a:graphic>
+          </wp:anchor>
+        </w:drawing>
+      </w:r>
+      <w:r>
+        <w:t>This screenshot shows the connections that the chatbot cloud is using in order to make the AI work correctly. The first connection monitors the data going through the cloud and check for the availability of the cloud. The second connection manages the translator module that the chatbot uses within its conversation with the user. The third one connects the chatbot with Watson’s language AI. This AI is used so the program can understand basic English and formulate an answer to respond the user. The last connection directs the cloud to the conversation flow that was set by me (explained in the next paragraph).</w:t>
+      </w:r>
+    </w:p>
+    <w:p>
+      <w:pPr>
+        <w:pStyle w:val="NoSpacing"/>
+      </w:pPr>
+      <w:r>
+        <w:rPr>
+          <w:noProof/>
+        </w:rPr>
+        <w:drawing>
+          <wp:anchor distT="0" distB="0" distL="114300" distR="114300" simplePos="0" relativeHeight="251675648" behindDoc="1" locked="0" layoutInCell="1" allowOverlap="1" wp14:anchorId="64A25C6C" wp14:editId="3FDF4E9F">
             <wp:simplePos x="0" y="0"/>
             <wp:positionH relativeFrom="column">
-              <wp:posOffset>3686175</wp:posOffset>
+              <wp:posOffset>3688080</wp:posOffset>
             </wp:positionH>
             <wp:positionV relativeFrom="paragraph">
-              <wp:posOffset>2106295</wp:posOffset>
+              <wp:posOffset>8890</wp:posOffset>
             </wp:positionV>
             <wp:extent cx="2957830" cy="3162300"/>
             <wp:effectExtent l="0" t="0" r="0" b="0"/>
@@ -3509,7 +3638,7 @@
                     </pic:cNvPicPr>
                   </pic:nvPicPr>
                   <pic:blipFill>
-                    <a:blip r:embed="rId10">
+                    <a:blip r:embed="rId11">
                       <a:extLst>
                         <a:ext uri="{28A0092B-C50C-407E-A947-70E740481C1C}">
                           <a14:useLocalDpi xmlns:a14="http://schemas.microsoft.com/office/drawing/2010/main" val="0"/>
@@ -3547,177 +3676,89 @@
         </w:drawing>
       </w:r>
       <w:r>
+        <w:t>Conversation flow:</w:t>
+      </w:r>
+    </w:p>
+    <w:p>
+      <w:pPr>
+        <w:pStyle w:val="NoSpacing"/>
+      </w:pPr>
+      <w:r>
+        <w:t>This flowchart represents how the conversation will be managed by the AI while in conversation with the user.</w:t>
+      </w:r>
+    </w:p>
+    <w:p>
+      <w:pPr>
+        <w:pStyle w:val="NoSpacing"/>
+      </w:pPr>
+      <w:r>
+        <w:t>Welcome: at the beginning of every new conversation the bot will welcome the user.</w:t>
+      </w:r>
+    </w:p>
+    <w:p>
+      <w:pPr>
+        <w:pStyle w:val="NoSpacing"/>
+      </w:pPr>
+      <w:r>
+        <w:t>Greeting:</w:t>
+      </w:r>
+      <w:r>
+        <w:t xml:space="preserve"> </w:t>
+      </w:r>
+      <w:r>
+        <w:t>if the user types a sentence containing words like ‘hi’ or ‘hello’ then the A will choose the welcome flow.</w:t>
+      </w:r>
+    </w:p>
+    <w:p>
+      <w:pPr>
+        <w:pStyle w:val="NoSpacing"/>
+      </w:pPr>
+      <w:r>
+        <w:t>Farewells: if the user types a sentence containing words like ‘bye’ or ‘see you’ then the A will choose the welcome flow.</w:t>
+      </w:r>
+    </w:p>
+    <w:p>
+      <w:pPr>
+        <w:pStyle w:val="NoSpacing"/>
+      </w:pPr>
+      <w:r>
+        <w:t>Translate: If the user chooses to translate something, the bot will take the sentence, and then the chatbot will first ask about source language of the sentence and then it will ask about the destination language.</w:t>
+      </w:r>
+    </w:p>
+    <w:p>
+      <w:pPr>
+        <w:pStyle w:val="NoSpacing"/>
+      </w:pPr>
+      <w:r>
+        <w:t>Anything Else: if the user talks about a subject that the AI cannot understand, then the AI will tell the user that the conversation has been unsuccessful with a message like ‘sorry I didn’t understand what you said’.</w:t>
+      </w:r>
+    </w:p>
+    <w:p>
+      <w:pPr>
+        <w:pStyle w:val="NoSpacing"/>
+      </w:pPr>
+    </w:p>
+    <w:p>
+      <w:pPr>
+        <w:pStyle w:val="NoSpacing"/>
+      </w:pPr>
+    </w:p>
+    <w:p>
+      <w:pPr>
+        <w:pStyle w:val="NoSpacing"/>
+      </w:pPr>
+      <w:r>
         <w:rPr>
           <w:noProof/>
         </w:rPr>
         <w:drawing>
-          <wp:anchor distT="0" distB="0" distL="114300" distR="114300" simplePos="0" relativeHeight="251674624" behindDoc="1" locked="0" layoutInCell="1" allowOverlap="1" wp14:anchorId="4BAE10AD" wp14:editId="6FC2890C">
+          <wp:anchor distT="0" distB="0" distL="114300" distR="114300" simplePos="0" relativeHeight="251676672" behindDoc="1" locked="0" layoutInCell="1" allowOverlap="1" wp14:anchorId="15108726" wp14:editId="0ABBE862">
             <wp:simplePos x="0" y="0"/>
-            <wp:positionH relativeFrom="margin">
-              <wp:posOffset>-390525</wp:posOffset>
+            <wp:positionH relativeFrom="page">
+              <wp:posOffset>215900</wp:posOffset>
             </wp:positionH>
             <wp:positionV relativeFrom="paragraph">
-              <wp:posOffset>118110</wp:posOffset>
-            </wp:positionV>
-            <wp:extent cx="3434954" cy="1337022"/>
-            <wp:effectExtent l="0" t="0" r="0" b="0"/>
-            <wp:wrapTight wrapText="bothSides">
-              <wp:wrapPolygon edited="0">
-                <wp:start x="0" y="0"/>
-                <wp:lineTo x="0" y="21241"/>
-                <wp:lineTo x="21444" y="21241"/>
-                <wp:lineTo x="21444" y="0"/>
-                <wp:lineTo x="0" y="0"/>
-              </wp:wrapPolygon>
-            </wp:wrapTight>
-            <wp:docPr id="7" name="Picture 7"/>
-            <wp:cNvGraphicFramePr>
-              <a:graphicFrameLocks xmlns:a="http://schemas.openxmlformats.org/drawingml/2006/main" noChangeAspect="1"/>
-            </wp:cNvGraphicFramePr>
-            <a:graphic xmlns:a="http://schemas.openxmlformats.org/drawingml/2006/main">
-              <a:graphicData uri="http://schemas.openxmlformats.org/drawingml/2006/picture">
-                <pic:pic xmlns:pic="http://schemas.openxmlformats.org/drawingml/2006/picture">
-                  <pic:nvPicPr>
-                    <pic:cNvPr id="0" name="Picture 1"/>
-                    <pic:cNvPicPr>
-                      <a:picLocks noChangeAspect="1" noChangeArrowheads="1"/>
-                    </pic:cNvPicPr>
-                  </pic:nvPicPr>
-                  <pic:blipFill>
-                    <a:blip r:embed="rId11">
-                      <a:extLst>
-                        <a:ext uri="{28A0092B-C50C-407E-A947-70E740481C1C}">
-                          <a14:useLocalDpi xmlns:a14="http://schemas.microsoft.com/office/drawing/2010/main" val="0"/>
-                        </a:ext>
-                      </a:extLst>
-                    </a:blip>
-                    <a:srcRect/>
-                    <a:stretch>
-                      <a:fillRect/>
-                    </a:stretch>
-                  </pic:blipFill>
-                  <pic:spPr bwMode="auto">
-                    <a:xfrm>
-                      <a:off x="0" y="0"/>
-                      <a:ext cx="3434954" cy="1337022"/>
-                    </a:xfrm>
-                    <a:prstGeom prst="rect">
-                      <a:avLst/>
-                    </a:prstGeom>
-                    <a:noFill/>
-                    <a:ln>
-                      <a:noFill/>
-                    </a:ln>
-                  </pic:spPr>
-                </pic:pic>
-              </a:graphicData>
-            </a:graphic>
-          </wp:anchor>
-        </w:drawing>
-      </w:r>
-      <w:r>
-        <w:t>This screenshot shows the connections that the chatbot cloud is using in order to make the AI work correctly. The first connection monitors the data going through the cloud and check for the availability of the cloud. The second connection manages the translator module that the chatbot uses within its conversation with the user. The third one connects the chatbot with Watson’s language AI. This AI is used so the program can understand basic English and formulate an answer to respond the user. The last connection directs the cloud to the conversation flow that was set by me (explained in the next paragraph).</w:t>
-      </w:r>
-    </w:p>
-    <w:p>
-      <w:pPr>
-        <w:pStyle w:val="NoSpacing"/>
-      </w:pPr>
-      <w:r>
-        <w:t>Conversation flow:</w:t>
-      </w:r>
-    </w:p>
-    <w:p>
-      <w:pPr>
-        <w:pStyle w:val="NoSpacing"/>
-      </w:pPr>
-      <w:r>
-        <w:t>This flowchart represents how the conversation will be managed by the AI while in conversation with the user.</w:t>
-      </w:r>
-    </w:p>
-    <w:p>
-      <w:pPr>
-        <w:pStyle w:val="NoSpacing"/>
-      </w:pPr>
-      <w:r>
-        <w:t>Welcome: at the beginning of every new conversation the bot will welcome the user.</w:t>
-      </w:r>
-    </w:p>
-    <w:p>
-      <w:pPr>
-        <w:pStyle w:val="NoSpacing"/>
-      </w:pPr>
-      <w:r>
-        <w:t>Greeting:</w:t>
-      </w:r>
-      <w:r>
-        <w:t xml:space="preserve"> </w:t>
-      </w:r>
-      <w:r>
-        <w:t>if the user types a sentence containing words like ‘hi’ or ‘hello’ then the A will choose the welcome flow.</w:t>
-      </w:r>
-    </w:p>
-    <w:p>
-      <w:pPr>
-        <w:pStyle w:val="NoSpacing"/>
-      </w:pPr>
-      <w:r>
-        <w:t>Farewells: if the user types a sentence containing words like ‘bye’ or ‘see you’ then the A will choose the welcome flow.</w:t>
-      </w:r>
-    </w:p>
-    <w:p>
-      <w:pPr>
-        <w:pStyle w:val="NoSpacing"/>
-      </w:pPr>
-      <w:r>
-        <w:t>Translate: If the user chooses to translate something, the bot will take the sentence, and then the chatbot will first ask about source language of the sentence and then it will ask about the destination language.</w:t>
-      </w:r>
-    </w:p>
-    <w:p>
-      <w:pPr>
-        <w:pStyle w:val="NoSpacing"/>
-      </w:pPr>
-      <w:r>
-        <w:t>Anything Else: if the user talks about a subject that the AI cannot understand, then the AI will tell the user that the conversation has been unsuccessful with a message like ‘sorry I didn’t understand what you said’.</w:t>
-      </w:r>
-    </w:p>
-    <w:p>
-      <w:pPr>
-        <w:pStyle w:val="NoSpacing"/>
-      </w:pPr>
-    </w:p>
-    <w:p>
-      <w:pPr>
-        <w:pStyle w:val="NoSpacing"/>
-      </w:pPr>
-    </w:p>
-    <w:p>
-      <w:pPr>
-        <w:pStyle w:val="NoSpacing"/>
-      </w:pPr>
-    </w:p>
-    <w:p>
-      <w:pPr>
-        <w:pStyle w:val="NoSpacing"/>
-      </w:pPr>
-    </w:p>
-    <w:p>
-      <w:pPr>
-        <w:pStyle w:val="NoSpacing"/>
-      </w:pPr>
-      <w:r>
-        <w:rPr>
-          <w:noProof/>
-        </w:rPr>
-        <w:lastRenderedPageBreak/>
-        <w:drawing>
-          <wp:anchor distT="0" distB="0" distL="114300" distR="114300" simplePos="0" relativeHeight="251676672" behindDoc="1" locked="0" layoutInCell="1" allowOverlap="1" wp14:anchorId="15108726" wp14:editId="361D84F6">
-            <wp:simplePos x="0" y="0"/>
-            <wp:positionH relativeFrom="page">
-              <wp:posOffset>130175</wp:posOffset>
-            </wp:positionH>
-            <wp:positionV relativeFrom="paragraph">
-              <wp:posOffset>175260</wp:posOffset>
+              <wp:posOffset>187325</wp:posOffset>
             </wp:positionV>
             <wp:extent cx="2458085" cy="1748155"/>
             <wp:effectExtent l="0" t="0" r="0" b="4445"/>
@@ -3794,13 +3835,13 @@
           <w:noProof/>
         </w:rPr>
         <w:drawing>
-          <wp:anchor distT="0" distB="0" distL="114300" distR="114300" simplePos="0" relativeHeight="251677696" behindDoc="1" locked="0" layoutInCell="1" allowOverlap="1" wp14:anchorId="2582A823" wp14:editId="2079073B">
+          <wp:anchor distT="0" distB="0" distL="114300" distR="114300" simplePos="0" relativeHeight="251677696" behindDoc="1" locked="0" layoutInCell="1" allowOverlap="1" wp14:anchorId="2582A823" wp14:editId="15A5010F">
             <wp:simplePos x="0" y="0"/>
             <wp:positionH relativeFrom="page">
-              <wp:posOffset>5400365</wp:posOffset>
+              <wp:align>right</wp:align>
             </wp:positionH>
             <wp:positionV relativeFrom="paragraph">
-              <wp:posOffset>3949</wp:posOffset>
+              <wp:posOffset>8890</wp:posOffset>
             </wp:positionV>
             <wp:extent cx="2160270" cy="1666875"/>
             <wp:effectExtent l="0" t="0" r="0" b="9525"/>

</xml_diff>